<commit_message>
fix: removed chunk comments. Centred caption style.
</commit_message>
<xml_diff>
--- a/inst/rmarkdown/templates/word-docx-template/template-conr.docx
+++ b/inst/rmarkdown/templates/word-docx-template/template-conr.docx
@@ -1,6 +1,6 @@
 
 <file path=word/document.xml><?xml version="1.0" encoding="utf-8"?>
-<w:document xmlns:wpc="http://schemas.microsoft.com/office/word/2010/wordprocessingCanvas" xmlns:cx="http://schemas.microsoft.com/office/drawing/2014/chartex" xmlns:cx1="http://schemas.microsoft.com/office/drawing/2015/9/8/chartex" xmlns:cx2="http://schemas.microsoft.com/office/drawing/2015/10/21/chartex" xmlns:cx3="http://schemas.microsoft.com/office/drawing/2016/5/9/chartex" xmlns:cx4="http://schemas.microsoft.com/office/drawing/2016/5/10/chartex" xmlns:cx5="http://schemas.microsoft.com/office/drawing/2016/5/11/chartex" xmlns:cx6="http://schemas.microsoft.com/office/drawing/2016/5/12/chartex" xmlns:cx7="http://schemas.microsoft.com/office/drawing/2016/5/13/chartex" xmlns:cx8="http://schemas.microsoft.com/office/drawing/2016/5/14/chartex" xmlns:mc="http://schemas.openxmlformats.org/markup-compatibility/2006" xmlns:aink="http://schemas.microsoft.com/office/drawing/2016/ink" xmlns:am3d="http://schemas.microsoft.com/office/drawing/2017/model3d" xmlns:o="urn:schemas-microsoft-com:office:office" xmlns:oel="http://schemas.microsoft.com/office/2019/extlst" xmlns:r="http://schemas.openxmlformats.org/officeDocument/2006/relationships" xmlns:m="http://schemas.openxmlformats.org/officeDocument/2006/math" xmlns:v="urn:schemas-microsoft-com:vml" xmlns:wp14="http://schemas.microsoft.com/office/word/2010/wordprocessingDrawing" xmlns:wp="http://schemas.openxmlformats.org/drawingml/2006/wordprocessingDrawing" xmlns:w10="urn:schemas-microsoft-com:office:word" xmlns:w="http://schemas.openxmlformats.org/wordprocessingml/2006/main" xmlns:w14="http://schemas.microsoft.com/office/word/2010/wordml" xmlns:w15="http://schemas.microsoft.com/office/word/2012/wordml" xmlns:w16cex="http://schemas.microsoft.com/office/word/2018/wordml/cex" xmlns:w16cid="http://schemas.microsoft.com/office/word/2016/wordml/cid" xmlns:w16="http://schemas.microsoft.com/office/word/2018/wordml" xmlns:w16du="http://schemas.microsoft.com/office/word/2023/wordml/word16du" xmlns:w16sdtdh="http://schemas.microsoft.com/office/word/2020/wordml/sdtdatahash" xmlns:w16se="http://schemas.microsoft.com/office/word/2015/wordml/symex" xmlns:wpg="http://schemas.microsoft.com/office/word/2010/wordprocessingGroup" xmlns:wpi="http://schemas.microsoft.com/office/word/2010/wordprocessingInk" xmlns:wne="http://schemas.microsoft.com/office/word/2006/wordml" xmlns:wps="http://schemas.microsoft.com/office/word/2010/wordprocessingShape" mc:Ignorable="w14 w15 w16se w16cid w16 w16cex w16sdtdh w16du wp14">
+<w:document xmlns:wpc="http://schemas.microsoft.com/office/word/2010/wordprocessingCanvas" xmlns:cx="http://schemas.microsoft.com/office/drawing/2014/chartex" xmlns:cx1="http://schemas.microsoft.com/office/drawing/2015/9/8/chartex" xmlns:cx2="http://schemas.microsoft.com/office/drawing/2015/10/21/chartex" xmlns:cx3="http://schemas.microsoft.com/office/drawing/2016/5/9/chartex" xmlns:cx4="http://schemas.microsoft.com/office/drawing/2016/5/10/chartex" xmlns:cx5="http://schemas.microsoft.com/office/drawing/2016/5/11/chartex" xmlns:cx6="http://schemas.microsoft.com/office/drawing/2016/5/12/chartex" xmlns:cx7="http://schemas.microsoft.com/office/drawing/2016/5/13/chartex" xmlns:cx8="http://schemas.microsoft.com/office/drawing/2016/5/14/chartex" xmlns:mc="http://schemas.openxmlformats.org/markup-compatibility/2006" xmlns:aink="http://schemas.microsoft.com/office/drawing/2016/ink" xmlns:am3d="http://schemas.microsoft.com/office/drawing/2017/model3d" xmlns:o="urn:schemas-microsoft-com:office:office" xmlns:oel="http://schemas.microsoft.com/office/2019/extlst" xmlns:r="http://schemas.openxmlformats.org/officeDocument/2006/relationships" xmlns:m="http://schemas.openxmlformats.org/officeDocument/2006/math" xmlns:v="urn:schemas-microsoft-com:vml" xmlns:wp14="http://schemas.microsoft.com/office/word/2010/wordprocessingDrawing" xmlns:wp="http://schemas.openxmlformats.org/drawingml/2006/wordprocessingDrawing" xmlns:w10="urn:schemas-microsoft-com:office:word" xmlns:w="http://schemas.openxmlformats.org/wordprocessingml/2006/main" xmlns:w14="http://schemas.microsoft.com/office/word/2010/wordml" xmlns:w15="http://schemas.microsoft.com/office/word/2012/wordml" xmlns:w16cex="http://schemas.microsoft.com/office/word/2018/wordml/cex" xmlns:w16cid="http://schemas.microsoft.com/office/word/2016/wordml/cid" xmlns:w16="http://schemas.microsoft.com/office/word/2018/wordml" xmlns:w16du="http://schemas.microsoft.com/office/word/2023/wordml/word16du" xmlns:w16sdtdh="http://schemas.microsoft.com/office/word/2020/wordml/sdtdatahash" xmlns:w16sdtfl="http://schemas.microsoft.com/office/word/2024/wordml/sdtformatlock" xmlns:w16se="http://schemas.microsoft.com/office/word/2015/wordml/symex" xmlns:wpg="http://schemas.microsoft.com/office/word/2010/wordprocessingGroup" xmlns:wpi="http://schemas.microsoft.com/office/word/2010/wordprocessingInk" xmlns:wne="http://schemas.microsoft.com/office/word/2006/wordml" xmlns:wps="http://schemas.microsoft.com/office/word/2010/wordprocessingShape" mc:Ignorable="w14 w15 w16se w16cid w16 w16cex w16sdtdh w16sdtfl w16du wp14">
   <w:body>
     <w:p>
       <w:pPr>
@@ -2297,7 +2297,7 @@
 </file>
 
 <file path=word/endnotes.xml><?xml version="1.0" encoding="utf-8"?>
-<w:endnotes xmlns:wpc="http://schemas.microsoft.com/office/word/2010/wordprocessingCanvas" xmlns:cx="http://schemas.microsoft.com/office/drawing/2014/chartex" xmlns:cx1="http://schemas.microsoft.com/office/drawing/2015/9/8/chartex" xmlns:cx2="http://schemas.microsoft.com/office/drawing/2015/10/21/chartex" xmlns:cx3="http://schemas.microsoft.com/office/drawing/2016/5/9/chartex" xmlns:cx4="http://schemas.microsoft.com/office/drawing/2016/5/10/chartex" xmlns:cx5="http://schemas.microsoft.com/office/drawing/2016/5/11/chartex" xmlns:cx6="http://schemas.microsoft.com/office/drawing/2016/5/12/chartex" xmlns:cx7="http://schemas.microsoft.com/office/drawing/2016/5/13/chartex" xmlns:cx8="http://schemas.microsoft.com/office/drawing/2016/5/14/chartex" xmlns:mc="http://schemas.openxmlformats.org/markup-compatibility/2006" xmlns:aink="http://schemas.microsoft.com/office/drawing/2016/ink" xmlns:am3d="http://schemas.microsoft.com/office/drawing/2017/model3d" xmlns:o="urn:schemas-microsoft-com:office:office" xmlns:oel="http://schemas.microsoft.com/office/2019/extlst" xmlns:r="http://schemas.openxmlformats.org/officeDocument/2006/relationships" xmlns:m="http://schemas.openxmlformats.org/officeDocument/2006/math" xmlns:v="urn:schemas-microsoft-com:vml" xmlns:wp14="http://schemas.microsoft.com/office/word/2010/wordprocessingDrawing" xmlns:wp="http://schemas.openxmlformats.org/drawingml/2006/wordprocessingDrawing" xmlns:w10="urn:schemas-microsoft-com:office:word" xmlns:w="http://schemas.openxmlformats.org/wordprocessingml/2006/main" xmlns:w14="http://schemas.microsoft.com/office/word/2010/wordml" xmlns:w15="http://schemas.microsoft.com/office/word/2012/wordml" xmlns:w16cex="http://schemas.microsoft.com/office/word/2018/wordml/cex" xmlns:w16cid="http://schemas.microsoft.com/office/word/2016/wordml/cid" xmlns:w16="http://schemas.microsoft.com/office/word/2018/wordml" xmlns:w16du="http://schemas.microsoft.com/office/word/2023/wordml/word16du" xmlns:w16sdtdh="http://schemas.microsoft.com/office/word/2020/wordml/sdtdatahash" xmlns:w16se="http://schemas.microsoft.com/office/word/2015/wordml/symex" xmlns:wpg="http://schemas.microsoft.com/office/word/2010/wordprocessingGroup" xmlns:wpi="http://schemas.microsoft.com/office/word/2010/wordprocessingInk" xmlns:wne="http://schemas.microsoft.com/office/word/2006/wordml" xmlns:wps="http://schemas.microsoft.com/office/word/2010/wordprocessingShape" mc:Ignorable="w14 w15 w16se w16cid w16 w16cex w16sdtdh w16du wp14">
+<w:endnotes xmlns:wpc="http://schemas.microsoft.com/office/word/2010/wordprocessingCanvas" xmlns:cx="http://schemas.microsoft.com/office/drawing/2014/chartex" xmlns:cx1="http://schemas.microsoft.com/office/drawing/2015/9/8/chartex" xmlns:cx2="http://schemas.microsoft.com/office/drawing/2015/10/21/chartex" xmlns:cx3="http://schemas.microsoft.com/office/drawing/2016/5/9/chartex" xmlns:cx4="http://schemas.microsoft.com/office/drawing/2016/5/10/chartex" xmlns:cx5="http://schemas.microsoft.com/office/drawing/2016/5/11/chartex" xmlns:cx6="http://schemas.microsoft.com/office/drawing/2016/5/12/chartex" xmlns:cx7="http://schemas.microsoft.com/office/drawing/2016/5/13/chartex" xmlns:cx8="http://schemas.microsoft.com/office/drawing/2016/5/14/chartex" xmlns:mc="http://schemas.openxmlformats.org/markup-compatibility/2006" xmlns:aink="http://schemas.microsoft.com/office/drawing/2016/ink" xmlns:am3d="http://schemas.microsoft.com/office/drawing/2017/model3d" xmlns:o="urn:schemas-microsoft-com:office:office" xmlns:oel="http://schemas.microsoft.com/office/2019/extlst" xmlns:r="http://schemas.openxmlformats.org/officeDocument/2006/relationships" xmlns:m="http://schemas.openxmlformats.org/officeDocument/2006/math" xmlns:v="urn:schemas-microsoft-com:vml" xmlns:wp14="http://schemas.microsoft.com/office/word/2010/wordprocessingDrawing" xmlns:wp="http://schemas.openxmlformats.org/drawingml/2006/wordprocessingDrawing" xmlns:w10="urn:schemas-microsoft-com:office:word" xmlns:w="http://schemas.openxmlformats.org/wordprocessingml/2006/main" xmlns:w14="http://schemas.microsoft.com/office/word/2010/wordml" xmlns:w15="http://schemas.microsoft.com/office/word/2012/wordml" xmlns:w16cex="http://schemas.microsoft.com/office/word/2018/wordml/cex" xmlns:w16cid="http://schemas.microsoft.com/office/word/2016/wordml/cid" xmlns:w16="http://schemas.microsoft.com/office/word/2018/wordml" xmlns:w16du="http://schemas.microsoft.com/office/word/2023/wordml/word16du" xmlns:w16sdtdh="http://schemas.microsoft.com/office/word/2020/wordml/sdtdatahash" xmlns:w16sdtfl="http://schemas.microsoft.com/office/word/2024/wordml/sdtformatlock" xmlns:w16se="http://schemas.microsoft.com/office/word/2015/wordml/symex" xmlns:wpg="http://schemas.microsoft.com/office/word/2010/wordprocessingGroup" xmlns:wpi="http://schemas.microsoft.com/office/word/2010/wordprocessingInk" xmlns:wne="http://schemas.microsoft.com/office/word/2006/wordml" xmlns:wps="http://schemas.microsoft.com/office/word/2010/wordprocessingShape" mc:Ignorable="w14 w15 w16se w16cid w16 w16cex w16sdtdh w16sdtfl w16du wp14">
   <w:endnote w:type="separator" w:id="-1">
     <w:p>
       <w:pPr>
@@ -2322,7 +2322,7 @@
 </file>
 
 <file path=word/footer1.xml><?xml version="1.0" encoding="utf-8"?>
-<w:ftr xmlns:wpc="http://schemas.microsoft.com/office/word/2010/wordprocessingCanvas" xmlns:cx="http://schemas.microsoft.com/office/drawing/2014/chartex" xmlns:cx1="http://schemas.microsoft.com/office/drawing/2015/9/8/chartex" xmlns:cx2="http://schemas.microsoft.com/office/drawing/2015/10/21/chartex" xmlns:cx3="http://schemas.microsoft.com/office/drawing/2016/5/9/chartex" xmlns:cx4="http://schemas.microsoft.com/office/drawing/2016/5/10/chartex" xmlns:cx5="http://schemas.microsoft.com/office/drawing/2016/5/11/chartex" xmlns:cx6="http://schemas.microsoft.com/office/drawing/2016/5/12/chartex" xmlns:cx7="http://schemas.microsoft.com/office/drawing/2016/5/13/chartex" xmlns:cx8="http://schemas.microsoft.com/office/drawing/2016/5/14/chartex" xmlns:mc="http://schemas.openxmlformats.org/markup-compatibility/2006" xmlns:aink="http://schemas.microsoft.com/office/drawing/2016/ink" xmlns:am3d="http://schemas.microsoft.com/office/drawing/2017/model3d" xmlns:o="urn:schemas-microsoft-com:office:office" xmlns:oel="http://schemas.microsoft.com/office/2019/extlst" xmlns:r="http://schemas.openxmlformats.org/officeDocument/2006/relationships" xmlns:m="http://schemas.openxmlformats.org/officeDocument/2006/math" xmlns:v="urn:schemas-microsoft-com:vml" xmlns:wp14="http://schemas.microsoft.com/office/word/2010/wordprocessingDrawing" xmlns:wp="http://schemas.openxmlformats.org/drawingml/2006/wordprocessingDrawing" xmlns:w10="urn:schemas-microsoft-com:office:word" xmlns:w="http://schemas.openxmlformats.org/wordprocessingml/2006/main" xmlns:w14="http://schemas.microsoft.com/office/word/2010/wordml" xmlns:w15="http://schemas.microsoft.com/office/word/2012/wordml" xmlns:w16cex="http://schemas.microsoft.com/office/word/2018/wordml/cex" xmlns:w16cid="http://schemas.microsoft.com/office/word/2016/wordml/cid" xmlns:w16="http://schemas.microsoft.com/office/word/2018/wordml" xmlns:w16du="http://schemas.microsoft.com/office/word/2023/wordml/word16du" xmlns:w16sdtdh="http://schemas.microsoft.com/office/word/2020/wordml/sdtdatahash" xmlns:w16se="http://schemas.microsoft.com/office/word/2015/wordml/symex" xmlns:wpg="http://schemas.microsoft.com/office/word/2010/wordprocessingGroup" xmlns:wpi="http://schemas.microsoft.com/office/word/2010/wordprocessingInk" xmlns:wne="http://schemas.microsoft.com/office/word/2006/wordml" xmlns:wps="http://schemas.microsoft.com/office/word/2010/wordprocessingShape" mc:Ignorable="w14 w15 w16se w16cid w16 w16cex w16sdtdh w16du wp14">
+<w:ftr xmlns:wpc="http://schemas.microsoft.com/office/word/2010/wordprocessingCanvas" xmlns:cx="http://schemas.microsoft.com/office/drawing/2014/chartex" xmlns:cx1="http://schemas.microsoft.com/office/drawing/2015/9/8/chartex" xmlns:cx2="http://schemas.microsoft.com/office/drawing/2015/10/21/chartex" xmlns:cx3="http://schemas.microsoft.com/office/drawing/2016/5/9/chartex" xmlns:cx4="http://schemas.microsoft.com/office/drawing/2016/5/10/chartex" xmlns:cx5="http://schemas.microsoft.com/office/drawing/2016/5/11/chartex" xmlns:cx6="http://schemas.microsoft.com/office/drawing/2016/5/12/chartex" xmlns:cx7="http://schemas.microsoft.com/office/drawing/2016/5/13/chartex" xmlns:cx8="http://schemas.microsoft.com/office/drawing/2016/5/14/chartex" xmlns:mc="http://schemas.openxmlformats.org/markup-compatibility/2006" xmlns:aink="http://schemas.microsoft.com/office/drawing/2016/ink" xmlns:am3d="http://schemas.microsoft.com/office/drawing/2017/model3d" xmlns:o="urn:schemas-microsoft-com:office:office" xmlns:oel="http://schemas.microsoft.com/office/2019/extlst" xmlns:r="http://schemas.openxmlformats.org/officeDocument/2006/relationships" xmlns:m="http://schemas.openxmlformats.org/officeDocument/2006/math" xmlns:v="urn:schemas-microsoft-com:vml" xmlns:wp14="http://schemas.microsoft.com/office/word/2010/wordprocessingDrawing" xmlns:wp="http://schemas.openxmlformats.org/drawingml/2006/wordprocessingDrawing" xmlns:w10="urn:schemas-microsoft-com:office:word" xmlns:w="http://schemas.openxmlformats.org/wordprocessingml/2006/main" xmlns:w14="http://schemas.microsoft.com/office/word/2010/wordml" xmlns:w15="http://schemas.microsoft.com/office/word/2012/wordml" xmlns:w16cex="http://schemas.microsoft.com/office/word/2018/wordml/cex" xmlns:w16cid="http://schemas.microsoft.com/office/word/2016/wordml/cid" xmlns:w16="http://schemas.microsoft.com/office/word/2018/wordml" xmlns:w16du="http://schemas.microsoft.com/office/word/2023/wordml/word16du" xmlns:w16sdtdh="http://schemas.microsoft.com/office/word/2020/wordml/sdtdatahash" xmlns:w16sdtfl="http://schemas.microsoft.com/office/word/2024/wordml/sdtformatlock" xmlns:w16se="http://schemas.microsoft.com/office/word/2015/wordml/symex" xmlns:wpg="http://schemas.microsoft.com/office/word/2010/wordprocessingGroup" xmlns:wpi="http://schemas.microsoft.com/office/word/2010/wordprocessingInk" xmlns:wne="http://schemas.microsoft.com/office/word/2006/wordml" xmlns:wps="http://schemas.microsoft.com/office/word/2010/wordprocessingShape" mc:Ignorable="w14 w15 w16se w16cid w16 w16cex w16sdtdh w16sdtfl w16du wp14">
   <w:sdt>
     <w:sdtPr>
       <w:rPr>
@@ -2334,6 +2334,11 @@
         <w:docPartUnique/>
       </w:docPartObj>
     </w:sdtPr>
+    <w:sdtEndPr>
+      <w:rPr>
+        <w:rStyle w:val="PageNumber"/>
+      </w:rPr>
+    </w:sdtEndPr>
     <w:sdtContent>
       <w:p>
         <w:pPr>
@@ -2386,7 +2391,7 @@
 </file>
 
 <file path=word/footer2.xml><?xml version="1.0" encoding="utf-8"?>
-<w:ftr xmlns:wpc="http://schemas.microsoft.com/office/word/2010/wordprocessingCanvas" xmlns:cx="http://schemas.microsoft.com/office/drawing/2014/chartex" xmlns:cx1="http://schemas.microsoft.com/office/drawing/2015/9/8/chartex" xmlns:cx2="http://schemas.microsoft.com/office/drawing/2015/10/21/chartex" xmlns:cx3="http://schemas.microsoft.com/office/drawing/2016/5/9/chartex" xmlns:cx4="http://schemas.microsoft.com/office/drawing/2016/5/10/chartex" xmlns:cx5="http://schemas.microsoft.com/office/drawing/2016/5/11/chartex" xmlns:cx6="http://schemas.microsoft.com/office/drawing/2016/5/12/chartex" xmlns:cx7="http://schemas.microsoft.com/office/drawing/2016/5/13/chartex" xmlns:cx8="http://schemas.microsoft.com/office/drawing/2016/5/14/chartex" xmlns:mc="http://schemas.openxmlformats.org/markup-compatibility/2006" xmlns:aink="http://schemas.microsoft.com/office/drawing/2016/ink" xmlns:am3d="http://schemas.microsoft.com/office/drawing/2017/model3d" xmlns:o="urn:schemas-microsoft-com:office:office" xmlns:oel="http://schemas.microsoft.com/office/2019/extlst" xmlns:r="http://schemas.openxmlformats.org/officeDocument/2006/relationships" xmlns:m="http://schemas.openxmlformats.org/officeDocument/2006/math" xmlns:v="urn:schemas-microsoft-com:vml" xmlns:wp14="http://schemas.microsoft.com/office/word/2010/wordprocessingDrawing" xmlns:wp="http://schemas.openxmlformats.org/drawingml/2006/wordprocessingDrawing" xmlns:w10="urn:schemas-microsoft-com:office:word" xmlns:w="http://schemas.openxmlformats.org/wordprocessingml/2006/main" xmlns:w14="http://schemas.microsoft.com/office/word/2010/wordml" xmlns:w15="http://schemas.microsoft.com/office/word/2012/wordml" xmlns:w16cex="http://schemas.microsoft.com/office/word/2018/wordml/cex" xmlns:w16cid="http://schemas.microsoft.com/office/word/2016/wordml/cid" xmlns:w16="http://schemas.microsoft.com/office/word/2018/wordml" xmlns:w16du="http://schemas.microsoft.com/office/word/2023/wordml/word16du" xmlns:w16sdtdh="http://schemas.microsoft.com/office/word/2020/wordml/sdtdatahash" xmlns:w16se="http://schemas.microsoft.com/office/word/2015/wordml/symex" xmlns:wpg="http://schemas.microsoft.com/office/word/2010/wordprocessingGroup" xmlns:wpi="http://schemas.microsoft.com/office/word/2010/wordprocessingInk" xmlns:wne="http://schemas.microsoft.com/office/word/2006/wordml" xmlns:wps="http://schemas.microsoft.com/office/word/2010/wordprocessingShape" mc:Ignorable="w14 w15 w16se w16cid w16 w16cex w16sdtdh w16du wp14">
+<w:ftr xmlns:wpc="http://schemas.microsoft.com/office/word/2010/wordprocessingCanvas" xmlns:cx="http://schemas.microsoft.com/office/drawing/2014/chartex" xmlns:cx1="http://schemas.microsoft.com/office/drawing/2015/9/8/chartex" xmlns:cx2="http://schemas.microsoft.com/office/drawing/2015/10/21/chartex" xmlns:cx3="http://schemas.microsoft.com/office/drawing/2016/5/9/chartex" xmlns:cx4="http://schemas.microsoft.com/office/drawing/2016/5/10/chartex" xmlns:cx5="http://schemas.microsoft.com/office/drawing/2016/5/11/chartex" xmlns:cx6="http://schemas.microsoft.com/office/drawing/2016/5/12/chartex" xmlns:cx7="http://schemas.microsoft.com/office/drawing/2016/5/13/chartex" xmlns:cx8="http://schemas.microsoft.com/office/drawing/2016/5/14/chartex" xmlns:mc="http://schemas.openxmlformats.org/markup-compatibility/2006" xmlns:aink="http://schemas.microsoft.com/office/drawing/2016/ink" xmlns:am3d="http://schemas.microsoft.com/office/drawing/2017/model3d" xmlns:o="urn:schemas-microsoft-com:office:office" xmlns:oel="http://schemas.microsoft.com/office/2019/extlst" xmlns:r="http://schemas.openxmlformats.org/officeDocument/2006/relationships" xmlns:m="http://schemas.openxmlformats.org/officeDocument/2006/math" xmlns:v="urn:schemas-microsoft-com:vml" xmlns:wp14="http://schemas.microsoft.com/office/word/2010/wordprocessingDrawing" xmlns:wp="http://schemas.openxmlformats.org/drawingml/2006/wordprocessingDrawing" xmlns:w10="urn:schemas-microsoft-com:office:word" xmlns:w="http://schemas.openxmlformats.org/wordprocessingml/2006/main" xmlns:w14="http://schemas.microsoft.com/office/word/2010/wordml" xmlns:w15="http://schemas.microsoft.com/office/word/2012/wordml" xmlns:w16cex="http://schemas.microsoft.com/office/word/2018/wordml/cex" xmlns:w16cid="http://schemas.microsoft.com/office/word/2016/wordml/cid" xmlns:w16="http://schemas.microsoft.com/office/word/2018/wordml" xmlns:w16du="http://schemas.microsoft.com/office/word/2023/wordml/word16du" xmlns:w16sdtdh="http://schemas.microsoft.com/office/word/2020/wordml/sdtdatahash" xmlns:w16sdtfl="http://schemas.microsoft.com/office/word/2024/wordml/sdtformatlock" xmlns:w16se="http://schemas.microsoft.com/office/word/2015/wordml/symex" xmlns:wpg="http://schemas.microsoft.com/office/word/2010/wordprocessingGroup" xmlns:wpi="http://schemas.microsoft.com/office/word/2010/wordprocessingInk" xmlns:wne="http://schemas.microsoft.com/office/word/2006/wordml" xmlns:wps="http://schemas.microsoft.com/office/word/2010/wordprocessingShape" mc:Ignorable="w14 w15 w16se w16cid w16 w16cex w16sdtdh w16sdtfl w16du wp14">
   <w:sdt>
     <w:sdtPr>
       <w:rPr>
@@ -2398,6 +2403,11 @@
         <w:docPartUnique/>
       </w:docPartObj>
     </w:sdtPr>
+    <w:sdtEndPr>
+      <w:rPr>
+        <w:rStyle w:val="PageNumber"/>
+      </w:rPr>
+    </w:sdtEndPr>
     <w:sdtContent>
       <w:p>
         <w:pPr>
@@ -2450,7 +2460,7 @@
 </file>
 
 <file path=word/footnotes.xml><?xml version="1.0" encoding="utf-8"?>
-<w:footnotes xmlns:wpc="http://schemas.microsoft.com/office/word/2010/wordprocessingCanvas" xmlns:cx="http://schemas.microsoft.com/office/drawing/2014/chartex" xmlns:cx1="http://schemas.microsoft.com/office/drawing/2015/9/8/chartex" xmlns:cx2="http://schemas.microsoft.com/office/drawing/2015/10/21/chartex" xmlns:cx3="http://schemas.microsoft.com/office/drawing/2016/5/9/chartex" xmlns:cx4="http://schemas.microsoft.com/office/drawing/2016/5/10/chartex" xmlns:cx5="http://schemas.microsoft.com/office/drawing/2016/5/11/chartex" xmlns:cx6="http://schemas.microsoft.com/office/drawing/2016/5/12/chartex" xmlns:cx7="http://schemas.microsoft.com/office/drawing/2016/5/13/chartex" xmlns:cx8="http://schemas.microsoft.com/office/drawing/2016/5/14/chartex" xmlns:mc="http://schemas.openxmlformats.org/markup-compatibility/2006" xmlns:aink="http://schemas.microsoft.com/office/drawing/2016/ink" xmlns:am3d="http://schemas.microsoft.com/office/drawing/2017/model3d" xmlns:o="urn:schemas-microsoft-com:office:office" xmlns:oel="http://schemas.microsoft.com/office/2019/extlst" xmlns:r="http://schemas.openxmlformats.org/officeDocument/2006/relationships" xmlns:m="http://schemas.openxmlformats.org/officeDocument/2006/math" xmlns:v="urn:schemas-microsoft-com:vml" xmlns:wp14="http://schemas.microsoft.com/office/word/2010/wordprocessingDrawing" xmlns:wp="http://schemas.openxmlformats.org/drawingml/2006/wordprocessingDrawing" xmlns:w10="urn:schemas-microsoft-com:office:word" xmlns:w="http://schemas.openxmlformats.org/wordprocessingml/2006/main" xmlns:w14="http://schemas.microsoft.com/office/word/2010/wordml" xmlns:w15="http://schemas.microsoft.com/office/word/2012/wordml" xmlns:w16cex="http://schemas.microsoft.com/office/word/2018/wordml/cex" xmlns:w16cid="http://schemas.microsoft.com/office/word/2016/wordml/cid" xmlns:w16="http://schemas.microsoft.com/office/word/2018/wordml" xmlns:w16du="http://schemas.microsoft.com/office/word/2023/wordml/word16du" xmlns:w16sdtdh="http://schemas.microsoft.com/office/word/2020/wordml/sdtdatahash" xmlns:w16se="http://schemas.microsoft.com/office/word/2015/wordml/symex" xmlns:wpg="http://schemas.microsoft.com/office/word/2010/wordprocessingGroup" xmlns:wpi="http://schemas.microsoft.com/office/word/2010/wordprocessingInk" xmlns:wne="http://schemas.microsoft.com/office/word/2006/wordml" xmlns:wps="http://schemas.microsoft.com/office/word/2010/wordprocessingShape" mc:Ignorable="w14 w15 w16se w16cid w16 w16cex w16sdtdh w16du wp14">
+<w:footnotes xmlns:wpc="http://schemas.microsoft.com/office/word/2010/wordprocessingCanvas" xmlns:cx="http://schemas.microsoft.com/office/drawing/2014/chartex" xmlns:cx1="http://schemas.microsoft.com/office/drawing/2015/9/8/chartex" xmlns:cx2="http://schemas.microsoft.com/office/drawing/2015/10/21/chartex" xmlns:cx3="http://schemas.microsoft.com/office/drawing/2016/5/9/chartex" xmlns:cx4="http://schemas.microsoft.com/office/drawing/2016/5/10/chartex" xmlns:cx5="http://schemas.microsoft.com/office/drawing/2016/5/11/chartex" xmlns:cx6="http://schemas.microsoft.com/office/drawing/2016/5/12/chartex" xmlns:cx7="http://schemas.microsoft.com/office/drawing/2016/5/13/chartex" xmlns:cx8="http://schemas.microsoft.com/office/drawing/2016/5/14/chartex" xmlns:mc="http://schemas.openxmlformats.org/markup-compatibility/2006" xmlns:aink="http://schemas.microsoft.com/office/drawing/2016/ink" xmlns:am3d="http://schemas.microsoft.com/office/drawing/2017/model3d" xmlns:o="urn:schemas-microsoft-com:office:office" xmlns:oel="http://schemas.microsoft.com/office/2019/extlst" xmlns:r="http://schemas.openxmlformats.org/officeDocument/2006/relationships" xmlns:m="http://schemas.openxmlformats.org/officeDocument/2006/math" xmlns:v="urn:schemas-microsoft-com:vml" xmlns:wp14="http://schemas.microsoft.com/office/word/2010/wordprocessingDrawing" xmlns:wp="http://schemas.openxmlformats.org/drawingml/2006/wordprocessingDrawing" xmlns:w10="urn:schemas-microsoft-com:office:word" xmlns:w="http://schemas.openxmlformats.org/wordprocessingml/2006/main" xmlns:w14="http://schemas.microsoft.com/office/word/2010/wordml" xmlns:w15="http://schemas.microsoft.com/office/word/2012/wordml" xmlns:w16cex="http://schemas.microsoft.com/office/word/2018/wordml/cex" xmlns:w16cid="http://schemas.microsoft.com/office/word/2016/wordml/cid" xmlns:w16="http://schemas.microsoft.com/office/word/2018/wordml" xmlns:w16du="http://schemas.microsoft.com/office/word/2023/wordml/word16du" xmlns:w16sdtdh="http://schemas.microsoft.com/office/word/2020/wordml/sdtdatahash" xmlns:w16sdtfl="http://schemas.microsoft.com/office/word/2024/wordml/sdtformatlock" xmlns:w16se="http://schemas.microsoft.com/office/word/2015/wordml/symex" xmlns:wpg="http://schemas.microsoft.com/office/word/2010/wordprocessingGroup" xmlns:wpi="http://schemas.microsoft.com/office/word/2010/wordprocessingInk" xmlns:wne="http://schemas.microsoft.com/office/word/2006/wordml" xmlns:wps="http://schemas.microsoft.com/office/word/2010/wordprocessingShape" mc:Ignorable="w14 w15 w16se w16cid w16 w16cex w16sdtdh w16sdtfl w16du wp14">
   <w:footnote w:type="separator" w:id="-1">
     <w:p>
       <w:pPr>
@@ -2475,7 +2485,7 @@
 </file>
 
 <file path=word/numbering.xml><?xml version="1.0" encoding="utf-8"?>
-<w:numbering xmlns:wpc="http://schemas.microsoft.com/office/word/2010/wordprocessingCanvas" xmlns:cx="http://schemas.microsoft.com/office/drawing/2014/chartex" xmlns:cx1="http://schemas.microsoft.com/office/drawing/2015/9/8/chartex" xmlns:cx2="http://schemas.microsoft.com/office/drawing/2015/10/21/chartex" xmlns:cx3="http://schemas.microsoft.com/office/drawing/2016/5/9/chartex" xmlns:cx4="http://schemas.microsoft.com/office/drawing/2016/5/10/chartex" xmlns:cx5="http://schemas.microsoft.com/office/drawing/2016/5/11/chartex" xmlns:cx6="http://schemas.microsoft.com/office/drawing/2016/5/12/chartex" xmlns:cx7="http://schemas.microsoft.com/office/drawing/2016/5/13/chartex" xmlns:cx8="http://schemas.microsoft.com/office/drawing/2016/5/14/chartex" xmlns:mc="http://schemas.openxmlformats.org/markup-compatibility/2006" xmlns:aink="http://schemas.microsoft.com/office/drawing/2016/ink" xmlns:am3d="http://schemas.microsoft.com/office/drawing/2017/model3d" xmlns:o="urn:schemas-microsoft-com:office:office" xmlns:oel="http://schemas.microsoft.com/office/2019/extlst" xmlns:r="http://schemas.openxmlformats.org/officeDocument/2006/relationships" xmlns:m="http://schemas.openxmlformats.org/officeDocument/2006/math" xmlns:v="urn:schemas-microsoft-com:vml" xmlns:wp14="http://schemas.microsoft.com/office/word/2010/wordprocessingDrawing" xmlns:wp="http://schemas.openxmlformats.org/drawingml/2006/wordprocessingDrawing" xmlns:w10="urn:schemas-microsoft-com:office:word" xmlns:w="http://schemas.openxmlformats.org/wordprocessingml/2006/main" xmlns:w14="http://schemas.microsoft.com/office/word/2010/wordml" xmlns:w15="http://schemas.microsoft.com/office/word/2012/wordml" xmlns:w16cex="http://schemas.microsoft.com/office/word/2018/wordml/cex" xmlns:w16cid="http://schemas.microsoft.com/office/word/2016/wordml/cid" xmlns:w16="http://schemas.microsoft.com/office/word/2018/wordml" xmlns:w16du="http://schemas.microsoft.com/office/word/2023/wordml/word16du" xmlns:w16sdtdh="http://schemas.microsoft.com/office/word/2020/wordml/sdtdatahash" xmlns:w16se="http://schemas.microsoft.com/office/word/2015/wordml/symex" xmlns:wpg="http://schemas.microsoft.com/office/word/2010/wordprocessingGroup" xmlns:wpi="http://schemas.microsoft.com/office/word/2010/wordprocessingInk" xmlns:wne="http://schemas.microsoft.com/office/word/2006/wordml" xmlns:wps="http://schemas.microsoft.com/office/word/2010/wordprocessingShape" mc:Ignorable="w14 w15 w16se w16cid w16 w16cex w16sdtdh w16du wp14">
+<w:numbering xmlns:wpc="http://schemas.microsoft.com/office/word/2010/wordprocessingCanvas" xmlns:cx="http://schemas.microsoft.com/office/drawing/2014/chartex" xmlns:cx1="http://schemas.microsoft.com/office/drawing/2015/9/8/chartex" xmlns:cx2="http://schemas.microsoft.com/office/drawing/2015/10/21/chartex" xmlns:cx3="http://schemas.microsoft.com/office/drawing/2016/5/9/chartex" xmlns:cx4="http://schemas.microsoft.com/office/drawing/2016/5/10/chartex" xmlns:cx5="http://schemas.microsoft.com/office/drawing/2016/5/11/chartex" xmlns:cx6="http://schemas.microsoft.com/office/drawing/2016/5/12/chartex" xmlns:cx7="http://schemas.microsoft.com/office/drawing/2016/5/13/chartex" xmlns:cx8="http://schemas.microsoft.com/office/drawing/2016/5/14/chartex" xmlns:mc="http://schemas.openxmlformats.org/markup-compatibility/2006" xmlns:aink="http://schemas.microsoft.com/office/drawing/2016/ink" xmlns:am3d="http://schemas.microsoft.com/office/drawing/2017/model3d" xmlns:o="urn:schemas-microsoft-com:office:office" xmlns:oel="http://schemas.microsoft.com/office/2019/extlst" xmlns:r="http://schemas.openxmlformats.org/officeDocument/2006/relationships" xmlns:m="http://schemas.openxmlformats.org/officeDocument/2006/math" xmlns:v="urn:schemas-microsoft-com:vml" xmlns:wp14="http://schemas.microsoft.com/office/word/2010/wordprocessingDrawing" xmlns:wp="http://schemas.openxmlformats.org/drawingml/2006/wordprocessingDrawing" xmlns:w10="urn:schemas-microsoft-com:office:word" xmlns:w="http://schemas.openxmlformats.org/wordprocessingml/2006/main" xmlns:w14="http://schemas.microsoft.com/office/word/2010/wordml" xmlns:w15="http://schemas.microsoft.com/office/word/2012/wordml" xmlns:w16cex="http://schemas.microsoft.com/office/word/2018/wordml/cex" xmlns:w16cid="http://schemas.microsoft.com/office/word/2016/wordml/cid" xmlns:w16="http://schemas.microsoft.com/office/word/2018/wordml" xmlns:w16du="http://schemas.microsoft.com/office/word/2023/wordml/word16du" xmlns:w16sdtdh="http://schemas.microsoft.com/office/word/2020/wordml/sdtdatahash" xmlns:w16sdtfl="http://schemas.microsoft.com/office/word/2024/wordml/sdtformatlock" xmlns:w16se="http://schemas.microsoft.com/office/word/2015/wordml/symex" xmlns:wpg="http://schemas.microsoft.com/office/word/2010/wordprocessingGroup" xmlns:wpi="http://schemas.microsoft.com/office/word/2010/wordprocessingInk" xmlns:wne="http://schemas.microsoft.com/office/word/2006/wordml" xmlns:wps="http://schemas.microsoft.com/office/word/2010/wordprocessingShape" mc:Ignorable="w14 w15 w16se w16cid w16 w16cex w16sdtdh w16sdtfl w16du wp14">
   <w:abstractNum w:abstractNumId="0" w15:restartNumberingAfterBreak="0">
     <w:nsid w:val="FFFFFF7C"/>
     <w:multiLevelType w:val="singleLevel"/>
@@ -4269,7 +4279,7 @@
 </file>
 
 <file path=word/styles.xml><?xml version="1.0" encoding="utf-8"?>
-<w:styles xmlns:mc="http://schemas.openxmlformats.org/markup-compatibility/2006" xmlns:r="http://schemas.openxmlformats.org/officeDocument/2006/relationships" xmlns:w="http://schemas.openxmlformats.org/wordprocessingml/2006/main" xmlns:w14="http://schemas.microsoft.com/office/word/2010/wordml" xmlns:w15="http://schemas.microsoft.com/office/word/2012/wordml" xmlns:w16cex="http://schemas.microsoft.com/office/word/2018/wordml/cex" xmlns:w16cid="http://schemas.microsoft.com/office/word/2016/wordml/cid" xmlns:w16="http://schemas.microsoft.com/office/word/2018/wordml" xmlns:w16du="http://schemas.microsoft.com/office/word/2023/wordml/word16du" xmlns:w16sdtdh="http://schemas.microsoft.com/office/word/2020/wordml/sdtdatahash" xmlns:w16se="http://schemas.microsoft.com/office/word/2015/wordml/symex" mc:Ignorable="w14 w15 w16se w16cid w16 w16cex w16sdtdh w16du">
+<w:styles xmlns:mc="http://schemas.openxmlformats.org/markup-compatibility/2006" xmlns:r="http://schemas.openxmlformats.org/officeDocument/2006/relationships" xmlns:w="http://schemas.openxmlformats.org/wordprocessingml/2006/main" xmlns:w14="http://schemas.microsoft.com/office/word/2010/wordml" xmlns:w15="http://schemas.microsoft.com/office/word/2012/wordml" xmlns:w16cex="http://schemas.microsoft.com/office/word/2018/wordml/cex" xmlns:w16cid="http://schemas.microsoft.com/office/word/2016/wordml/cid" xmlns:w16="http://schemas.microsoft.com/office/word/2018/wordml" xmlns:w16du="http://schemas.microsoft.com/office/word/2023/wordml/word16du" xmlns:w16sdtdh="http://schemas.microsoft.com/office/word/2020/wordml/sdtdatahash" xmlns:w16sdtfl="http://schemas.microsoft.com/office/word/2024/wordml/sdtformatlock" xmlns:w16se="http://schemas.microsoft.com/office/word/2015/wordml/symex" mc:Ignorable="w14 w15 w16se w16cid w16 w16cex w16sdtdh w16sdtfl w16du">
   <w:docDefaults>
     <w:rPrDefault>
       <w:rPr>
@@ -5096,6 +5106,10 @@
     <w:name w:val="caption"/>
     <w:basedOn w:val="Normal"/>
     <w:link w:val="CaptionChar"/>
+    <w:rsid w:val="002740C3"/>
+    <w:pPr>
+      <w:jc w:val="center"/>
+    </w:pPr>
     <w:rPr>
       <w:i/>
     </w:rPr>
@@ -5104,9 +5118,6 @@
     <w:name w:val="Table Caption"/>
     <w:basedOn w:val="Caption"/>
     <w:rsid w:val="00A33FE1"/>
-    <w:pPr>
-      <w:jc w:val="center"/>
-    </w:pPr>
   </w:style>
   <w:style w:type="paragraph" w:customStyle="1" w:styleId="ImageCaption">
     <w:name w:val="Image Caption"/>
@@ -5114,7 +5125,6 @@
     <w:rsid w:val="00A33FE1"/>
     <w:pPr>
       <w:widowControl w:val="0"/>
-      <w:jc w:val="center"/>
     </w:pPr>
   </w:style>
   <w:style w:type="paragraph" w:customStyle="1" w:styleId="Figure">
@@ -5142,6 +5152,13 @@
     <w:name w:val="Caption Char"/>
     <w:basedOn w:val="DefaultParagraphFont"/>
     <w:link w:val="Caption"/>
+    <w:rsid w:val="002740C3"/>
+    <w:rPr>
+      <w:rFonts w:ascii="Arial" w:hAnsi="Arial"/>
+      <w:i/>
+      <w:sz w:val="18"/>
+      <w:lang w:val="en-AU"/>
+    </w:rPr>
   </w:style>
   <w:style w:type="character" w:customStyle="1" w:styleId="VerbatimChar">
     <w:name w:val="Verbatim Char"/>
@@ -5150,18 +5167,24 @@
     <w:rsid w:val="009137D8"/>
     <w:rPr>
       <w:rFonts w:ascii="Consolas" w:hAnsi="Consolas"/>
+      <w:i/>
       <w:color w:val="C00000"/>
       <w:sz w:val="22"/>
       <w:u w:val="none"/>
       <w:bdr w:val="none" w:sz="0" w:space="0" w:color="auto"/>
       <w:shd w:val="clear" w:color="auto" w:fill="F2F2F2" w:themeFill="background1" w:themeFillShade="F2"/>
+      <w:lang w:val="en-AU"/>
     </w:rPr>
   </w:style>
   <w:style w:type="character" w:styleId="FootnoteReference">
     <w:name w:val="footnote reference"/>
     <w:basedOn w:val="CaptionChar"/>
     <w:rPr>
+      <w:rFonts w:ascii="Arial" w:hAnsi="Arial"/>
+      <w:i/>
+      <w:sz w:val="18"/>
       <w:vertAlign w:val="superscript"/>
+      <w:lang w:val="en-AU"/>
     </w:rPr>
   </w:style>
   <w:style w:type="character" w:styleId="Hyperlink">
@@ -5170,7 +5193,11 @@
     <w:uiPriority w:val="99"/>
     <w:rsid w:val="009137D8"/>
     <w:rPr>
+      <w:rFonts w:ascii="Arial" w:hAnsi="Arial"/>
+      <w:i/>
       <w:color w:val="C00000"/>
+      <w:sz w:val="18"/>
+      <w:lang w:val="en-AU"/>
     </w:rPr>
   </w:style>
   <w:style w:type="paragraph" w:styleId="TOCHeading">
@@ -5293,11 +5320,13 @@
     <w:rPr>
       <w:rFonts w:ascii="Consolas" w:hAnsi="Consolas"/>
       <w:b/>
+      <w:i/>
       <w:color w:val="204A87"/>
       <w:sz w:val="22"/>
       <w:u w:val="none"/>
       <w:bdr w:val="none" w:sz="0" w:space="0" w:color="auto"/>
       <w:shd w:val="clear" w:color="auto" w:fill="F8F8F8"/>
+      <w:lang w:val="en-AU"/>
     </w:rPr>
   </w:style>
   <w:style w:type="character" w:customStyle="1" w:styleId="DataTypeTok">
@@ -5305,11 +5334,13 @@
     <w:basedOn w:val="VerbatimChar"/>
     <w:rPr>
       <w:rFonts w:ascii="Consolas" w:hAnsi="Consolas"/>
+      <w:i/>
       <w:color w:val="204A87"/>
       <w:sz w:val="22"/>
       <w:u w:val="none"/>
       <w:bdr w:val="none" w:sz="0" w:space="0" w:color="auto"/>
       <w:shd w:val="clear" w:color="auto" w:fill="F8F8F8"/>
+      <w:lang w:val="en-AU"/>
     </w:rPr>
   </w:style>
   <w:style w:type="character" w:customStyle="1" w:styleId="DecValTok">
@@ -5317,11 +5348,13 @@
     <w:basedOn w:val="VerbatimChar"/>
     <w:rPr>
       <w:rFonts w:ascii="Consolas" w:hAnsi="Consolas"/>
+      <w:i/>
       <w:color w:val="0000CF"/>
       <w:sz w:val="22"/>
       <w:u w:val="none"/>
       <w:bdr w:val="none" w:sz="0" w:space="0" w:color="auto"/>
       <w:shd w:val="clear" w:color="auto" w:fill="F8F8F8"/>
+      <w:lang w:val="en-AU"/>
     </w:rPr>
   </w:style>
   <w:style w:type="character" w:customStyle="1" w:styleId="BaseNTok">
@@ -5329,11 +5362,13 @@
     <w:basedOn w:val="VerbatimChar"/>
     <w:rPr>
       <w:rFonts w:ascii="Consolas" w:hAnsi="Consolas"/>
+      <w:i/>
       <w:color w:val="0000CF"/>
       <w:sz w:val="22"/>
       <w:u w:val="none"/>
       <w:bdr w:val="none" w:sz="0" w:space="0" w:color="auto"/>
       <w:shd w:val="clear" w:color="auto" w:fill="F8F8F8"/>
+      <w:lang w:val="en-AU"/>
     </w:rPr>
   </w:style>
   <w:style w:type="character" w:customStyle="1" w:styleId="FloatTok">
@@ -5341,100 +5376,17 @@
     <w:basedOn w:val="VerbatimChar"/>
     <w:rPr>
       <w:rFonts w:ascii="Consolas" w:hAnsi="Consolas"/>
+      <w:i/>
       <w:color w:val="0000CF"/>
       <w:sz w:val="22"/>
       <w:u w:val="none"/>
       <w:bdr w:val="none" w:sz="0" w:space="0" w:color="auto"/>
       <w:shd w:val="clear" w:color="auto" w:fill="F8F8F8"/>
+      <w:lang w:val="en-AU"/>
     </w:rPr>
   </w:style>
   <w:style w:type="character" w:customStyle="1" w:styleId="ConstantTok">
     <w:name w:val="ConstantTok"/>
-    <w:basedOn w:val="VerbatimChar"/>
-    <w:rPr>
-      <w:rFonts w:ascii="Consolas" w:hAnsi="Consolas"/>
-      <w:color w:val="8F5902"/>
-      <w:sz w:val="22"/>
-      <w:u w:val="none"/>
-      <w:bdr w:val="none" w:sz="0" w:space="0" w:color="auto"/>
-      <w:shd w:val="clear" w:color="auto" w:fill="F8F8F8"/>
-    </w:rPr>
-  </w:style>
-  <w:style w:type="character" w:customStyle="1" w:styleId="CharTok">
-    <w:name w:val="CharTok"/>
-    <w:basedOn w:val="VerbatimChar"/>
-    <w:rPr>
-      <w:rFonts w:ascii="Consolas" w:hAnsi="Consolas"/>
-      <w:color w:val="4E9A06"/>
-      <w:sz w:val="22"/>
-      <w:u w:val="none"/>
-      <w:bdr w:val="none" w:sz="0" w:space="0" w:color="auto"/>
-      <w:shd w:val="clear" w:color="auto" w:fill="F8F8F8"/>
-    </w:rPr>
-  </w:style>
-  <w:style w:type="character" w:customStyle="1" w:styleId="SpecialCharTok">
-    <w:name w:val="SpecialCharTok"/>
-    <w:basedOn w:val="VerbatimChar"/>
-    <w:rPr>
-      <w:rFonts w:ascii="Consolas" w:hAnsi="Consolas"/>
-      <w:b/>
-      <w:color w:val="CE5C00"/>
-      <w:sz w:val="22"/>
-      <w:u w:val="none"/>
-      <w:bdr w:val="none" w:sz="0" w:space="0" w:color="auto"/>
-      <w:shd w:val="clear" w:color="auto" w:fill="F8F8F8"/>
-    </w:rPr>
-  </w:style>
-  <w:style w:type="character" w:customStyle="1" w:styleId="StringTok">
-    <w:name w:val="StringTok"/>
-    <w:basedOn w:val="VerbatimChar"/>
-    <w:rPr>
-      <w:rFonts w:ascii="Consolas" w:hAnsi="Consolas"/>
-      <w:color w:val="4E9A06"/>
-      <w:sz w:val="22"/>
-      <w:u w:val="none"/>
-      <w:bdr w:val="none" w:sz="0" w:space="0" w:color="auto"/>
-      <w:shd w:val="clear" w:color="auto" w:fill="F8F8F8"/>
-    </w:rPr>
-  </w:style>
-  <w:style w:type="character" w:customStyle="1" w:styleId="VerbatimStringTok">
-    <w:name w:val="VerbatimStringTok"/>
-    <w:basedOn w:val="VerbatimChar"/>
-    <w:rPr>
-      <w:rFonts w:ascii="Consolas" w:hAnsi="Consolas"/>
-      <w:color w:val="4E9A06"/>
-      <w:sz w:val="22"/>
-      <w:u w:val="none"/>
-      <w:bdr w:val="none" w:sz="0" w:space="0" w:color="auto"/>
-      <w:shd w:val="clear" w:color="auto" w:fill="F8F8F8"/>
-    </w:rPr>
-  </w:style>
-  <w:style w:type="character" w:customStyle="1" w:styleId="SpecialStringTok">
-    <w:name w:val="SpecialStringTok"/>
-    <w:basedOn w:val="VerbatimChar"/>
-    <w:rPr>
-      <w:rFonts w:ascii="Consolas" w:hAnsi="Consolas"/>
-      <w:color w:val="4E9A06"/>
-      <w:sz w:val="22"/>
-      <w:u w:val="none"/>
-      <w:bdr w:val="none" w:sz="0" w:space="0" w:color="auto"/>
-      <w:shd w:val="clear" w:color="auto" w:fill="F8F8F8"/>
-    </w:rPr>
-  </w:style>
-  <w:style w:type="character" w:customStyle="1" w:styleId="ImportTok">
-    <w:name w:val="ImportTok"/>
-    <w:basedOn w:val="VerbatimChar"/>
-    <w:rPr>
-      <w:rFonts w:ascii="Consolas" w:hAnsi="Consolas"/>
-      <w:color w:val="C00000"/>
-      <w:sz w:val="22"/>
-      <w:u w:val="none"/>
-      <w:bdr w:val="none" w:sz="0" w:space="0" w:color="auto"/>
-      <w:shd w:val="clear" w:color="auto" w:fill="F8F8F8"/>
-    </w:rPr>
-  </w:style>
-  <w:style w:type="character" w:customStyle="1" w:styleId="CommentTok">
-    <w:name w:val="CommentTok"/>
     <w:basedOn w:val="VerbatimChar"/>
     <w:rPr>
       <w:rFonts w:ascii="Consolas" w:hAnsi="Consolas"/>
@@ -5444,6 +5396,106 @@
       <w:u w:val="none"/>
       <w:bdr w:val="none" w:sz="0" w:space="0" w:color="auto"/>
       <w:shd w:val="clear" w:color="auto" w:fill="F8F8F8"/>
+      <w:lang w:val="en-AU"/>
+    </w:rPr>
+  </w:style>
+  <w:style w:type="character" w:customStyle="1" w:styleId="CharTok">
+    <w:name w:val="CharTok"/>
+    <w:basedOn w:val="VerbatimChar"/>
+    <w:rPr>
+      <w:rFonts w:ascii="Consolas" w:hAnsi="Consolas"/>
+      <w:i/>
+      <w:color w:val="4E9A06"/>
+      <w:sz w:val="22"/>
+      <w:u w:val="none"/>
+      <w:bdr w:val="none" w:sz="0" w:space="0" w:color="auto"/>
+      <w:shd w:val="clear" w:color="auto" w:fill="F8F8F8"/>
+      <w:lang w:val="en-AU"/>
+    </w:rPr>
+  </w:style>
+  <w:style w:type="character" w:customStyle="1" w:styleId="SpecialCharTok">
+    <w:name w:val="SpecialCharTok"/>
+    <w:basedOn w:val="VerbatimChar"/>
+    <w:rPr>
+      <w:rFonts w:ascii="Consolas" w:hAnsi="Consolas"/>
+      <w:b/>
+      <w:i/>
+      <w:color w:val="CE5C00"/>
+      <w:sz w:val="22"/>
+      <w:u w:val="none"/>
+      <w:bdr w:val="none" w:sz="0" w:space="0" w:color="auto"/>
+      <w:shd w:val="clear" w:color="auto" w:fill="F8F8F8"/>
+      <w:lang w:val="en-AU"/>
+    </w:rPr>
+  </w:style>
+  <w:style w:type="character" w:customStyle="1" w:styleId="StringTok">
+    <w:name w:val="StringTok"/>
+    <w:basedOn w:val="VerbatimChar"/>
+    <w:rPr>
+      <w:rFonts w:ascii="Consolas" w:hAnsi="Consolas"/>
+      <w:i/>
+      <w:color w:val="4E9A06"/>
+      <w:sz w:val="22"/>
+      <w:u w:val="none"/>
+      <w:bdr w:val="none" w:sz="0" w:space="0" w:color="auto"/>
+      <w:shd w:val="clear" w:color="auto" w:fill="F8F8F8"/>
+      <w:lang w:val="en-AU"/>
+    </w:rPr>
+  </w:style>
+  <w:style w:type="character" w:customStyle="1" w:styleId="VerbatimStringTok">
+    <w:name w:val="VerbatimStringTok"/>
+    <w:basedOn w:val="VerbatimChar"/>
+    <w:rPr>
+      <w:rFonts w:ascii="Consolas" w:hAnsi="Consolas"/>
+      <w:i/>
+      <w:color w:val="4E9A06"/>
+      <w:sz w:val="22"/>
+      <w:u w:val="none"/>
+      <w:bdr w:val="none" w:sz="0" w:space="0" w:color="auto"/>
+      <w:shd w:val="clear" w:color="auto" w:fill="F8F8F8"/>
+      <w:lang w:val="en-AU"/>
+    </w:rPr>
+  </w:style>
+  <w:style w:type="character" w:customStyle="1" w:styleId="SpecialStringTok">
+    <w:name w:val="SpecialStringTok"/>
+    <w:basedOn w:val="VerbatimChar"/>
+    <w:rPr>
+      <w:rFonts w:ascii="Consolas" w:hAnsi="Consolas"/>
+      <w:i/>
+      <w:color w:val="4E9A06"/>
+      <w:sz w:val="22"/>
+      <w:u w:val="none"/>
+      <w:bdr w:val="none" w:sz="0" w:space="0" w:color="auto"/>
+      <w:shd w:val="clear" w:color="auto" w:fill="F8F8F8"/>
+      <w:lang w:val="en-AU"/>
+    </w:rPr>
+  </w:style>
+  <w:style w:type="character" w:customStyle="1" w:styleId="ImportTok">
+    <w:name w:val="ImportTok"/>
+    <w:basedOn w:val="VerbatimChar"/>
+    <w:rPr>
+      <w:rFonts w:ascii="Consolas" w:hAnsi="Consolas"/>
+      <w:i/>
+      <w:color w:val="C00000"/>
+      <w:sz w:val="22"/>
+      <w:u w:val="none"/>
+      <w:bdr w:val="none" w:sz="0" w:space="0" w:color="auto"/>
+      <w:shd w:val="clear" w:color="auto" w:fill="F8F8F8"/>
+      <w:lang w:val="en-AU"/>
+    </w:rPr>
+  </w:style>
+  <w:style w:type="character" w:customStyle="1" w:styleId="CommentTok">
+    <w:name w:val="CommentTok"/>
+    <w:basedOn w:val="VerbatimChar"/>
+    <w:rPr>
+      <w:rFonts w:ascii="Consolas" w:hAnsi="Consolas"/>
+      <w:i w:val="0"/>
+      <w:color w:val="8F5902"/>
+      <w:sz w:val="22"/>
+      <w:u w:val="none"/>
+      <w:bdr w:val="none" w:sz="0" w:space="0" w:color="auto"/>
+      <w:shd w:val="clear" w:color="auto" w:fill="F8F8F8"/>
+      <w:lang w:val="en-AU"/>
     </w:rPr>
   </w:style>
   <w:style w:type="character" w:customStyle="1" w:styleId="DocumentationTok">
@@ -5452,12 +5504,13 @@
     <w:rPr>
       <w:rFonts w:ascii="Consolas" w:hAnsi="Consolas"/>
       <w:b/>
-      <w:i/>
+      <w:i w:val="0"/>
       <w:color w:val="8F5902"/>
       <w:sz w:val="22"/>
       <w:u w:val="none"/>
       <w:bdr w:val="none" w:sz="0" w:space="0" w:color="auto"/>
       <w:shd w:val="clear" w:color="auto" w:fill="F8F8F8"/>
+      <w:lang w:val="en-AU"/>
     </w:rPr>
   </w:style>
   <w:style w:type="character" w:customStyle="1" w:styleId="AnnotationTok">
@@ -5466,12 +5519,13 @@
     <w:rPr>
       <w:rFonts w:ascii="Consolas" w:hAnsi="Consolas"/>
       <w:b/>
-      <w:i/>
+      <w:i w:val="0"/>
       <w:color w:val="8F5902"/>
       <w:sz w:val="22"/>
       <w:u w:val="none"/>
       <w:bdr w:val="none" w:sz="0" w:space="0" w:color="auto"/>
       <w:shd w:val="clear" w:color="auto" w:fill="F8F8F8"/>
+      <w:lang w:val="en-AU"/>
     </w:rPr>
   </w:style>
   <w:style w:type="character" w:customStyle="1" w:styleId="CommentVarTok">
@@ -5480,103 +5534,17 @@
     <w:rPr>
       <w:rFonts w:ascii="Consolas" w:hAnsi="Consolas"/>
       <w:b/>
-      <w:i/>
+      <w:i w:val="0"/>
       <w:color w:val="8F5902"/>
       <w:sz w:val="22"/>
       <w:u w:val="none"/>
       <w:bdr w:val="none" w:sz="0" w:space="0" w:color="auto"/>
       <w:shd w:val="clear" w:color="auto" w:fill="F8F8F8"/>
+      <w:lang w:val="en-AU"/>
     </w:rPr>
   </w:style>
   <w:style w:type="character" w:customStyle="1" w:styleId="OtherTok">
     <w:name w:val="OtherTok"/>
-    <w:basedOn w:val="VerbatimChar"/>
-    <w:rPr>
-      <w:rFonts w:ascii="Consolas" w:hAnsi="Consolas"/>
-      <w:color w:val="8F5902"/>
-      <w:sz w:val="22"/>
-      <w:u w:val="none"/>
-      <w:bdr w:val="none" w:sz="0" w:space="0" w:color="auto"/>
-      <w:shd w:val="clear" w:color="auto" w:fill="F8F8F8"/>
-    </w:rPr>
-  </w:style>
-  <w:style w:type="character" w:customStyle="1" w:styleId="FunctionTok">
-    <w:name w:val="FunctionTok"/>
-    <w:basedOn w:val="VerbatimChar"/>
-    <w:rPr>
-      <w:rFonts w:ascii="Consolas" w:hAnsi="Consolas"/>
-      <w:b/>
-      <w:color w:val="204A87"/>
-      <w:sz w:val="22"/>
-      <w:u w:val="none"/>
-      <w:bdr w:val="none" w:sz="0" w:space="0" w:color="auto"/>
-      <w:shd w:val="clear" w:color="auto" w:fill="F8F8F8"/>
-    </w:rPr>
-  </w:style>
-  <w:style w:type="character" w:customStyle="1" w:styleId="VariableTok">
-    <w:name w:val="VariableTok"/>
-    <w:basedOn w:val="VerbatimChar"/>
-    <w:rPr>
-      <w:rFonts w:ascii="Consolas" w:hAnsi="Consolas"/>
-      <w:color w:val="000000"/>
-      <w:sz w:val="22"/>
-      <w:u w:val="none"/>
-      <w:bdr w:val="none" w:sz="0" w:space="0" w:color="auto"/>
-      <w:shd w:val="clear" w:color="auto" w:fill="F8F8F8"/>
-    </w:rPr>
-  </w:style>
-  <w:style w:type="character" w:customStyle="1" w:styleId="ControlFlowTok">
-    <w:name w:val="ControlFlowTok"/>
-    <w:basedOn w:val="VerbatimChar"/>
-    <w:rPr>
-      <w:rFonts w:ascii="Consolas" w:hAnsi="Consolas"/>
-      <w:b/>
-      <w:color w:val="204A87"/>
-      <w:sz w:val="22"/>
-      <w:u w:val="none"/>
-      <w:bdr w:val="none" w:sz="0" w:space="0" w:color="auto"/>
-      <w:shd w:val="clear" w:color="auto" w:fill="F8F8F8"/>
-    </w:rPr>
-  </w:style>
-  <w:style w:type="character" w:customStyle="1" w:styleId="OperatorTok">
-    <w:name w:val="OperatorTok"/>
-    <w:basedOn w:val="VerbatimChar"/>
-    <w:rPr>
-      <w:rFonts w:ascii="Consolas" w:hAnsi="Consolas"/>
-      <w:b/>
-      <w:color w:val="CE5C00"/>
-      <w:sz w:val="22"/>
-      <w:u w:val="none"/>
-      <w:bdr w:val="none" w:sz="0" w:space="0" w:color="auto"/>
-      <w:shd w:val="clear" w:color="auto" w:fill="F8F8F8"/>
-    </w:rPr>
-  </w:style>
-  <w:style w:type="character" w:customStyle="1" w:styleId="BuiltInTok">
-    <w:name w:val="BuiltInTok"/>
-    <w:basedOn w:val="VerbatimChar"/>
-    <w:rPr>
-      <w:rFonts w:ascii="Consolas" w:hAnsi="Consolas"/>
-      <w:color w:val="C00000"/>
-      <w:sz w:val="22"/>
-      <w:u w:val="none"/>
-      <w:bdr w:val="none" w:sz="0" w:space="0" w:color="auto"/>
-      <w:shd w:val="clear" w:color="auto" w:fill="F8F8F8"/>
-    </w:rPr>
-  </w:style>
-  <w:style w:type="character" w:customStyle="1" w:styleId="ExtensionTok">
-    <w:name w:val="ExtensionTok"/>
-    <w:basedOn w:val="VerbatimChar"/>
-    <w:rPr>
-      <w:rFonts w:ascii="Consolas" w:hAnsi="Consolas"/>
-      <w:color w:val="C00000"/>
-      <w:sz w:val="22"/>
-      <w:u w:val="none"/>
-      <w:bdr w:val="none" w:sz="0" w:space="0" w:color="auto"/>
-      <w:shd w:val="clear" w:color="auto" w:fill="F8F8F8"/>
-    </w:rPr>
-  </w:style>
-  <w:style w:type="character" w:customStyle="1" w:styleId="PreprocessorTok">
-    <w:name w:val="PreprocessorTok"/>
     <w:basedOn w:val="VerbatimChar"/>
     <w:rPr>
       <w:rFonts w:ascii="Consolas" w:hAnsi="Consolas"/>
@@ -5586,6 +5554,108 @@
       <w:u w:val="none"/>
       <w:bdr w:val="none" w:sz="0" w:space="0" w:color="auto"/>
       <w:shd w:val="clear" w:color="auto" w:fill="F8F8F8"/>
+      <w:lang w:val="en-AU"/>
+    </w:rPr>
+  </w:style>
+  <w:style w:type="character" w:customStyle="1" w:styleId="FunctionTok">
+    <w:name w:val="FunctionTok"/>
+    <w:basedOn w:val="VerbatimChar"/>
+    <w:rPr>
+      <w:rFonts w:ascii="Consolas" w:hAnsi="Consolas"/>
+      <w:b/>
+      <w:i/>
+      <w:color w:val="204A87"/>
+      <w:sz w:val="22"/>
+      <w:u w:val="none"/>
+      <w:bdr w:val="none" w:sz="0" w:space="0" w:color="auto"/>
+      <w:shd w:val="clear" w:color="auto" w:fill="F8F8F8"/>
+      <w:lang w:val="en-AU"/>
+    </w:rPr>
+  </w:style>
+  <w:style w:type="character" w:customStyle="1" w:styleId="VariableTok">
+    <w:name w:val="VariableTok"/>
+    <w:basedOn w:val="VerbatimChar"/>
+    <w:rPr>
+      <w:rFonts w:ascii="Consolas" w:hAnsi="Consolas"/>
+      <w:i/>
+      <w:color w:val="000000"/>
+      <w:sz w:val="22"/>
+      <w:u w:val="none"/>
+      <w:bdr w:val="none" w:sz="0" w:space="0" w:color="auto"/>
+      <w:shd w:val="clear" w:color="auto" w:fill="F8F8F8"/>
+      <w:lang w:val="en-AU"/>
+    </w:rPr>
+  </w:style>
+  <w:style w:type="character" w:customStyle="1" w:styleId="ControlFlowTok">
+    <w:name w:val="ControlFlowTok"/>
+    <w:basedOn w:val="VerbatimChar"/>
+    <w:rPr>
+      <w:rFonts w:ascii="Consolas" w:hAnsi="Consolas"/>
+      <w:b/>
+      <w:i/>
+      <w:color w:val="204A87"/>
+      <w:sz w:val="22"/>
+      <w:u w:val="none"/>
+      <w:bdr w:val="none" w:sz="0" w:space="0" w:color="auto"/>
+      <w:shd w:val="clear" w:color="auto" w:fill="F8F8F8"/>
+      <w:lang w:val="en-AU"/>
+    </w:rPr>
+  </w:style>
+  <w:style w:type="character" w:customStyle="1" w:styleId="OperatorTok">
+    <w:name w:val="OperatorTok"/>
+    <w:basedOn w:val="VerbatimChar"/>
+    <w:rPr>
+      <w:rFonts w:ascii="Consolas" w:hAnsi="Consolas"/>
+      <w:b/>
+      <w:i/>
+      <w:color w:val="CE5C00"/>
+      <w:sz w:val="22"/>
+      <w:u w:val="none"/>
+      <w:bdr w:val="none" w:sz="0" w:space="0" w:color="auto"/>
+      <w:shd w:val="clear" w:color="auto" w:fill="F8F8F8"/>
+      <w:lang w:val="en-AU"/>
+    </w:rPr>
+  </w:style>
+  <w:style w:type="character" w:customStyle="1" w:styleId="BuiltInTok">
+    <w:name w:val="BuiltInTok"/>
+    <w:basedOn w:val="VerbatimChar"/>
+    <w:rPr>
+      <w:rFonts w:ascii="Consolas" w:hAnsi="Consolas"/>
+      <w:i/>
+      <w:color w:val="C00000"/>
+      <w:sz w:val="22"/>
+      <w:u w:val="none"/>
+      <w:bdr w:val="none" w:sz="0" w:space="0" w:color="auto"/>
+      <w:shd w:val="clear" w:color="auto" w:fill="F8F8F8"/>
+      <w:lang w:val="en-AU"/>
+    </w:rPr>
+  </w:style>
+  <w:style w:type="character" w:customStyle="1" w:styleId="ExtensionTok">
+    <w:name w:val="ExtensionTok"/>
+    <w:basedOn w:val="VerbatimChar"/>
+    <w:rPr>
+      <w:rFonts w:ascii="Consolas" w:hAnsi="Consolas"/>
+      <w:i/>
+      <w:color w:val="C00000"/>
+      <w:sz w:val="22"/>
+      <w:u w:val="none"/>
+      <w:bdr w:val="none" w:sz="0" w:space="0" w:color="auto"/>
+      <w:shd w:val="clear" w:color="auto" w:fill="F8F8F8"/>
+      <w:lang w:val="en-AU"/>
+    </w:rPr>
+  </w:style>
+  <w:style w:type="character" w:customStyle="1" w:styleId="PreprocessorTok">
+    <w:name w:val="PreprocessorTok"/>
+    <w:basedOn w:val="VerbatimChar"/>
+    <w:rPr>
+      <w:rFonts w:ascii="Consolas" w:hAnsi="Consolas"/>
+      <w:i w:val="0"/>
+      <w:color w:val="8F5902"/>
+      <w:sz w:val="22"/>
+      <w:u w:val="none"/>
+      <w:bdr w:val="none" w:sz="0" w:space="0" w:color="auto"/>
+      <w:shd w:val="clear" w:color="auto" w:fill="F8F8F8"/>
+      <w:lang w:val="en-AU"/>
     </w:rPr>
   </w:style>
   <w:style w:type="character" w:customStyle="1" w:styleId="AttributeTok">
@@ -5593,11 +5663,13 @@
     <w:basedOn w:val="VerbatimChar"/>
     <w:rPr>
       <w:rFonts w:ascii="Consolas" w:hAnsi="Consolas"/>
+      <w:i/>
       <w:color w:val="204A87"/>
       <w:sz w:val="22"/>
       <w:u w:val="none"/>
       <w:bdr w:val="none" w:sz="0" w:space="0" w:color="auto"/>
       <w:shd w:val="clear" w:color="auto" w:fill="F8F8F8"/>
+      <w:lang w:val="en-AU"/>
     </w:rPr>
   </w:style>
   <w:style w:type="character" w:customStyle="1" w:styleId="RegionMarkerTok">
@@ -5605,11 +5677,13 @@
     <w:basedOn w:val="VerbatimChar"/>
     <w:rPr>
       <w:rFonts w:ascii="Consolas" w:hAnsi="Consolas"/>
+      <w:i/>
       <w:color w:val="C00000"/>
       <w:sz w:val="22"/>
       <w:u w:val="none"/>
       <w:bdr w:val="none" w:sz="0" w:space="0" w:color="auto"/>
       <w:shd w:val="clear" w:color="auto" w:fill="F8F8F8"/>
+      <w:lang w:val="en-AU"/>
     </w:rPr>
   </w:style>
   <w:style w:type="character" w:customStyle="1" w:styleId="InformationTok">
@@ -5618,12 +5692,13 @@
     <w:rPr>
       <w:rFonts w:ascii="Consolas" w:hAnsi="Consolas"/>
       <w:b/>
-      <w:i/>
+      <w:i w:val="0"/>
       <w:color w:val="8F5902"/>
       <w:sz w:val="22"/>
       <w:u w:val="none"/>
       <w:bdr w:val="none" w:sz="0" w:space="0" w:color="auto"/>
       <w:shd w:val="clear" w:color="auto" w:fill="F8F8F8"/>
+      <w:lang w:val="en-AU"/>
     </w:rPr>
   </w:style>
   <w:style w:type="character" w:customStyle="1" w:styleId="WarningTok">
@@ -5632,12 +5707,13 @@
     <w:rPr>
       <w:rFonts w:ascii="Consolas" w:hAnsi="Consolas"/>
       <w:b/>
-      <w:i/>
+      <w:i w:val="0"/>
       <w:color w:val="8F5902"/>
       <w:sz w:val="22"/>
       <w:u w:val="none"/>
       <w:bdr w:val="none" w:sz="0" w:space="0" w:color="auto"/>
       <w:shd w:val="clear" w:color="auto" w:fill="F8F8F8"/>
+      <w:lang w:val="en-AU"/>
     </w:rPr>
   </w:style>
   <w:style w:type="character" w:customStyle="1" w:styleId="AlertTok">
@@ -5645,11 +5721,13 @@
     <w:basedOn w:val="VerbatimChar"/>
     <w:rPr>
       <w:rFonts w:ascii="Consolas" w:hAnsi="Consolas"/>
+      <w:i/>
       <w:color w:val="EF2929"/>
       <w:sz w:val="22"/>
       <w:u w:val="none"/>
       <w:bdr w:val="none" w:sz="0" w:space="0" w:color="auto"/>
       <w:shd w:val="clear" w:color="auto" w:fill="F8F8F8"/>
+      <w:lang w:val="en-AU"/>
     </w:rPr>
   </w:style>
   <w:style w:type="character" w:customStyle="1" w:styleId="ErrorTok">
@@ -5658,11 +5736,13 @@
     <w:rPr>
       <w:rFonts w:ascii="Consolas" w:hAnsi="Consolas"/>
       <w:b/>
+      <w:i/>
       <w:color w:val="A40000"/>
       <w:sz w:val="22"/>
       <w:u w:val="none"/>
       <w:bdr w:val="none" w:sz="0" w:space="0" w:color="auto"/>
       <w:shd w:val="clear" w:color="auto" w:fill="F8F8F8"/>
+      <w:lang w:val="en-AU"/>
     </w:rPr>
   </w:style>
   <w:style w:type="character" w:customStyle="1" w:styleId="NormalTok">
@@ -5670,11 +5750,13 @@
     <w:basedOn w:val="VerbatimChar"/>
     <w:rPr>
       <w:rFonts w:ascii="Consolas" w:hAnsi="Consolas"/>
+      <w:i/>
       <w:color w:val="C00000"/>
       <w:sz w:val="22"/>
       <w:u w:val="none"/>
       <w:bdr w:val="none" w:sz="0" w:space="0" w:color="auto"/>
       <w:shd w:val="clear" w:color="auto" w:fill="F8F8F8"/>
+      <w:lang w:val="en-AU"/>
     </w:rPr>
   </w:style>
   <w:style w:type="paragraph" w:styleId="TOC2">

</xml_diff>